<commit_message>
Doc 1 and Doc 2 edited
</commit_message>
<xml_diff>
--- a/Phase2/document/Doc2.docx
+++ b/Phase2/document/Doc2.docx
@@ -20,8 +20,6 @@
         </w:rPr>
         <w:t xml:space="preserve">سند طراحی سیستم </w:t>
       </w:r>
-      <w:bookmarkStart w:id="0" w:name="_GoBack"/>
-      <w:bookmarkEnd w:id="0"/>
     </w:p>
     <w:p>
       <w:pPr>
@@ -199,6 +197,122 @@
       <w:pPr>
         <w:bidi/>
         <w:rPr>
+          <w:rFonts w:ascii="Times New Roman" w:eastAsia="Times New Roman" w:hAnsi="Times New Roman" w:cs="B Nazanin" w:hint="cs"/>
+          <w:sz w:val="28"/>
+          <w:szCs w:val="28"/>
+          <w:rtl/>
+          <w:lang w:bidi="fa-IR"/>
+        </w:rPr>
+      </w:pPr>
+      <w:r>
+        <w:rPr>
+          <w:rFonts w:ascii="Times New Roman" w:eastAsia="Times New Roman" w:hAnsi="Times New Roman" w:cs="B Nazanin" w:hint="cs"/>
+          <w:sz w:val="28"/>
+          <w:szCs w:val="28"/>
+          <w:rtl/>
+          <w:lang w:bidi="fa-IR"/>
+        </w:rPr>
+        <w:t>کلید آسمان:سامانه فرهنگی و مذهبی است که مسابقه سفیران مسجد را به صورت آنلاین شبیه سازی میکند.</w:t>
+      </w:r>
+    </w:p>
+    <w:p>
+      <w:pPr>
+        <w:bidi/>
+        <w:rPr>
+          <w:rFonts w:asciiTheme="majorHAnsi" w:hAnsiTheme="majorHAnsi" w:cs="B Nazanin"/>
+          <w:sz w:val="28"/>
+          <w:szCs w:val="28"/>
+          <w:rtl/>
+          <w:lang w:bidi="fa-IR"/>
+        </w:rPr>
+      </w:pPr>
+      <w:r>
+        <w:rPr>
+          <w:rFonts w:asciiTheme="majorHAnsi" w:hAnsiTheme="majorHAnsi" w:cs="B Nazanin"/>
+          <w:sz w:val="28"/>
+          <w:szCs w:val="28"/>
+          <w:rtl/>
+          <w:lang w:bidi="fa-IR"/>
+        </w:rPr>
+        <w:t xml:space="preserve">مسئول فرهنگی مسجد: متولی اجرای طرح سفیران مسجد که ثبت نام </w:t>
+      </w:r>
+      <w:r>
+        <w:rPr>
+          <w:rFonts w:asciiTheme="majorHAnsi" w:hAnsiTheme="majorHAnsi" w:cs="B Nazanin" w:hint="cs"/>
+          <w:sz w:val="28"/>
+          <w:szCs w:val="28"/>
+          <w:rtl/>
+          <w:lang w:bidi="fa-IR"/>
+        </w:rPr>
+        <w:t>دانش آموزان</w:t>
+      </w:r>
+      <w:r>
+        <w:rPr>
+          <w:rFonts w:asciiTheme="majorHAnsi" w:hAnsiTheme="majorHAnsi" w:cs="B Nazanin"/>
+          <w:sz w:val="28"/>
+          <w:szCs w:val="28"/>
+          <w:rtl/>
+          <w:lang w:bidi="fa-IR"/>
+        </w:rPr>
+        <w:t xml:space="preserve"> و تخصیص حساب کاربری به والدین و مسئولان مدارس توسط وی انجام می گیرد.</w:t>
+      </w:r>
+    </w:p>
+    <w:p>
+      <w:pPr>
+        <w:bidi/>
+        <w:rPr>
+          <w:rFonts w:asciiTheme="majorHAnsi" w:hAnsiTheme="majorHAnsi" w:cs="B Nazanin"/>
+          <w:sz w:val="28"/>
+          <w:szCs w:val="28"/>
+          <w:rtl/>
+          <w:lang w:bidi="fa-IR"/>
+        </w:rPr>
+      </w:pPr>
+      <w:r>
+        <w:rPr>
+          <w:rFonts w:asciiTheme="majorHAnsi" w:hAnsiTheme="majorHAnsi" w:cs="B Nazanin"/>
+          <w:sz w:val="28"/>
+          <w:szCs w:val="28"/>
+          <w:rtl/>
+          <w:lang w:bidi="fa-IR"/>
+        </w:rPr>
+        <w:t>مسئول مدرسه: متولی اجرای طرح سفیران مسجد در مدرسه است که با مراجعه به مسئول فرهنگی مسجد حساب کاربری دریافت کرده و از آن پس ق</w:t>
+      </w:r>
+      <w:r>
+        <w:rPr>
+          <w:rFonts w:asciiTheme="majorHAnsi" w:hAnsiTheme="majorHAnsi" w:cs="B Nazanin"/>
+          <w:sz w:val="28"/>
+          <w:szCs w:val="28"/>
+          <w:rtl/>
+          <w:lang w:bidi="fa-IR"/>
+        </w:rPr>
+        <w:t>ادر به امتیازدهی به دانش آموزان</w:t>
+      </w:r>
+      <w:r>
+        <w:rPr>
+          <w:rFonts w:asciiTheme="majorHAnsi" w:hAnsiTheme="majorHAnsi" w:cs="B Nazanin" w:hint="cs"/>
+          <w:sz w:val="28"/>
+          <w:szCs w:val="28"/>
+          <w:rtl/>
+          <w:lang w:bidi="fa-IR"/>
+        </w:rPr>
+        <w:t xml:space="preserve">ی که </w:t>
+      </w:r>
+      <w:r>
+        <w:rPr>
+          <w:rFonts w:asciiTheme="majorHAnsi" w:hAnsiTheme="majorHAnsi" w:cs="B Nazanin"/>
+          <w:sz w:val="28"/>
+          <w:szCs w:val="28"/>
+          <w:rtl/>
+          <w:lang w:bidi="fa-IR"/>
+        </w:rPr>
+        <w:t>در این طرح ثبت نام کرده اند می باشد.</w:t>
+      </w:r>
+    </w:p>
+    <w:p>
+      <w:pPr>
+        <w:bidi/>
+        <w:rPr>
           <w:rFonts w:ascii="Times New Roman" w:eastAsia="Times New Roman" w:hAnsi="Times New Roman" w:cs="B Nazanin"/>
           <w:sz w:val="28"/>
           <w:szCs w:val="28"/>
@@ -206,16 +320,6 @@
           <w:lang w:bidi="fa-IR"/>
         </w:rPr>
       </w:pPr>
-      <w:r>
-        <w:rPr>
-          <w:rFonts w:ascii="Times New Roman" w:eastAsia="Times New Roman" w:hAnsi="Times New Roman" w:cs="B Nazanin" w:hint="cs"/>
-          <w:sz w:val="28"/>
-          <w:szCs w:val="28"/>
-          <w:rtl/>
-          <w:lang w:bidi="fa-IR"/>
-        </w:rPr>
-        <w:t>کلید آسمان:سامانه فرهنگی و مذهبی است که مسابقه سفیران مسجد را به صورت آنلاین شبیه سازی میکند.</w:t>
-      </w:r>
     </w:p>
     <w:p>
       <w:pPr>
@@ -242,6 +346,7 @@
           <w:rFonts w:eastAsia="Times New Roman" w:cs="B Nazanin" w:hint="cs"/>
           <w:rtl/>
         </w:rPr>
+        <w:lastRenderedPageBreak/>
         <w:t>منابع</w:t>
       </w:r>
     </w:p>
@@ -358,7 +463,6 @@
           <w:rFonts w:eastAsia="Times New Roman" w:cs="B Nazanin" w:hint="cs"/>
           <w:rtl/>
         </w:rPr>
-        <w:lastRenderedPageBreak/>
         <w:t>مرور</w:t>
       </w:r>
     </w:p>
@@ -472,8 +576,8 @@
         </w:rPr>
         <w:t>نمای کلی</w:t>
       </w:r>
-      <w:bookmarkStart w:id="1" w:name="_Toc368646886"/>
-      <w:bookmarkStart w:id="2" w:name="_Toc368692408"/>
+      <w:bookmarkStart w:id="0" w:name="_Toc368646886"/>
+      <w:bookmarkStart w:id="1" w:name="_Toc368692408"/>
       <w:r>
         <w:rPr>
           <w:rFonts w:cs="B Nazanin" w:hint="cs"/>
@@ -548,8 +652,8 @@
           </wp:anchor>
         </w:drawing>
       </w:r>
+      <w:bookmarkEnd w:id="0"/>
       <w:bookmarkEnd w:id="1"/>
-      <w:bookmarkEnd w:id="2"/>
     </w:p>
     <w:p>
       <w:pPr>
@@ -595,6 +699,7 @@
           <w:szCs w:val="28"/>
           <w:rtl/>
         </w:rPr>
+        <w:lastRenderedPageBreak/>
         <w:t>این</w:t>
       </w:r>
       <w:r>
@@ -1555,7 +1660,6 @@
           <w:szCs w:val="28"/>
           <w:rtl/>
         </w:rPr>
-        <w:lastRenderedPageBreak/>
         <w:t>هر</w:t>
       </w:r>
       <w:r>
@@ -7045,6 +7149,7 @@
           <w:szCs w:val="28"/>
           <w:rtl/>
         </w:rPr>
+        <w:lastRenderedPageBreak/>
         <w:t xml:space="preserve">-لایه </w:t>
       </w:r>
       <w:r>
@@ -8719,7 +8824,6 @@
           <w:szCs w:val="28"/>
           <w:rtl/>
         </w:rPr>
-        <w:lastRenderedPageBreak/>
         <w:t>مزایا و معایب معماری سه لایه:</w:t>
       </w:r>
     </w:p>
@@ -11546,6 +11650,7 @@
           <w:szCs w:val="28"/>
           <w:rtl/>
         </w:rPr>
+        <w:lastRenderedPageBreak/>
         <w:drawing>
           <wp:inline distT="0" distB="0" distL="0" distR="0" wp14:anchorId="3B8B1E61" wp14:editId="63193957">
             <wp:extent cx="3801110" cy="2845435"/>
@@ -11800,7 +11905,6 @@
           <w:rtl/>
           <w:lang w:bidi="fa-IR"/>
         </w:rPr>
-        <w:lastRenderedPageBreak/>
         <w:t>سامانه کلید آسمان(%100)</w:t>
       </w:r>
     </w:p>
@@ -12255,6 +12359,7 @@
           <w:rtl/>
           <w:lang w:bidi="fa-IR"/>
         </w:rPr>
+        <w:lastRenderedPageBreak/>
         <w:t>معماری سیستم و طراحی سطح بالا</w:t>
       </w:r>
     </w:p>
@@ -12645,7 +12750,6 @@
           <w:rtl/>
           <w:lang w:bidi="fa-IR"/>
         </w:rPr>
-        <w:lastRenderedPageBreak/>
         <w:t>سخت افزار(5%)</w:t>
       </w:r>
     </w:p>
@@ -13100,6 +13204,7 @@
           <w:rtl/>
           <w:lang w:bidi="fa-IR"/>
         </w:rPr>
+        <w:lastRenderedPageBreak/>
         <w:t>تحویل نرم افزارهای توسعه</w:t>
       </w:r>
     </w:p>
@@ -13284,6 +13389,29 @@
         </w:rPr>
         <w:t>تست نصب و تایید نهایی کارفرما</w:t>
       </w:r>
+    </w:p>
+    <w:p>
+      <w:pPr>
+        <w:bidi/>
+        <w:rPr>
+          <w:rFonts w:cs="B Nazanin" w:hint="cs"/>
+          <w:sz w:val="28"/>
+          <w:szCs w:val="28"/>
+          <w:rtl/>
+          <w:lang w:bidi="fa-IR"/>
+        </w:rPr>
+      </w:pPr>
+    </w:p>
+    <w:p>
+      <w:pPr>
+        <w:bidi/>
+        <w:rPr>
+          <w:rFonts w:cs="B Nazanin"/>
+          <w:sz w:val="28"/>
+          <w:szCs w:val="28"/>
+          <w:lang w:bidi="fa-IR"/>
+        </w:rPr>
+      </w:pPr>
     </w:p>
     <w:p>
       <w:pPr>
@@ -13301,17 +13429,79 @@
         <w:spacing w:before="0" w:line="240" w:lineRule="auto"/>
         <w:jc w:val="both"/>
         <w:rPr>
-          <w:rFonts w:cs="B Nazanin"/>
-          <w:lang w:bidi="fa-IR"/>
-        </w:rPr>
-      </w:pPr>
-      <w:r>
-        <w:rPr>
           <w:rFonts w:cs="B Nazanin" w:hint="cs"/>
           <w:rtl/>
           <w:lang w:bidi="fa-IR"/>
         </w:rPr>
+      </w:pPr>
+      <w:r>
+        <w:rPr>
+          <w:rFonts w:cs="B Nazanin" w:hint="cs"/>
+          <w:rtl/>
+          <w:lang w:bidi="fa-IR"/>
+        </w:rPr>
         <w:t>نگاشت سخت افزار/ نرم افزار</w:t>
+      </w:r>
+    </w:p>
+    <w:p>
+      <w:pPr>
+        <w:bidi/>
+        <w:rPr>
+          <w:rFonts w:hint="cs"/>
+          <w:rtl/>
+          <w:lang w:bidi="fa-IR"/>
+        </w:rPr>
+      </w:pPr>
+    </w:p>
+    <w:p>
+      <w:pPr>
+        <w:bidi/>
+        <w:jc w:val="center"/>
+        <w:rPr>
+          <w:lang w:bidi="fa-IR"/>
+        </w:rPr>
+      </w:pPr>
+      <w:r>
+        <w:rPr>
+          <w:rFonts w:cs="Arial"/>
+          <w:rtl/>
+          <w:lang w:bidi="fa-IR"/>
+        </w:rPr>
+        <w:drawing>
+          <wp:inline distT="0" distB="0" distL="0" distR="0" wp14:anchorId="4A38BB10" wp14:editId="604A7259">
+            <wp:extent cx="5438692" cy="3162692"/>
+            <wp:effectExtent l="0" t="0" r="0" b="0"/>
+            <wp:docPr id="2" name="Picture 2"/>
+            <wp:cNvGraphicFramePr>
+              <a:graphicFrameLocks xmlns:a="http://schemas.openxmlformats.org/drawingml/2006/main" noChangeAspect="1"/>
+            </wp:cNvGraphicFramePr>
+            <a:graphic xmlns:a="http://schemas.openxmlformats.org/drawingml/2006/main">
+              <a:graphicData uri="http://schemas.openxmlformats.org/drawingml/2006/picture">
+                <pic:pic xmlns:pic="http://schemas.openxmlformats.org/drawingml/2006/picture">
+                  <pic:nvPicPr>
+                    <pic:cNvPr id="0" name=""/>
+                    <pic:cNvPicPr/>
+                  </pic:nvPicPr>
+                  <pic:blipFill>
+                    <a:blip r:embed="rId8"/>
+                    <a:stretch>
+                      <a:fillRect/>
+                    </a:stretch>
+                  </pic:blipFill>
+                  <pic:spPr>
+                    <a:xfrm>
+                      <a:off x="0" y="0"/>
+                      <a:ext cx="5435056" cy="3160578"/>
+                    </a:xfrm>
+                    <a:prstGeom prst="rect">
+                      <a:avLst/>
+                    </a:prstGeom>
+                  </pic:spPr>
+                </pic:pic>
+              </a:graphicData>
+            </a:graphic>
+          </wp:inline>
+        </w:drawing>
       </w:r>
     </w:p>
     <w:p>
@@ -13381,7 +13571,18 @@
           <w:rtl/>
           <w:lang w:bidi="fa-IR"/>
         </w:rPr>
-        <w:t xml:space="preserve"> استفاده میشود.از فایل‌ها پشتیبان گرفته میشود ولی نیاز به وجود کپی از فایل‌های پایگاه داده در استفاده از سامانه نمیباشد.پشتیبان به دلیل حفاظت از اطلاعات در مقابل خطرات فیزیکی و امنیتی گرفته میشود.در ضمن نیاز به </w:t>
+        <w:t xml:space="preserve"> استفاده میشود.از فایل‌ها پشتیبان گرفته میشود ولی نیاز به وجود کپی از فایل‌های پایگاه داده در استفاده از سامانه نمیباشد.پشتیبان به دلیل حفاظت از اطلاعات در مقابل </w:t>
+      </w:r>
+      <w:r>
+        <w:rPr>
+          <w:rFonts w:cs="B Nazanin" w:hint="cs"/>
+          <w:sz w:val="28"/>
+          <w:szCs w:val="28"/>
+          <w:rtl/>
+          <w:lang w:bidi="fa-IR"/>
+        </w:rPr>
+        <w:lastRenderedPageBreak/>
+        <w:t xml:space="preserve">خطرات فیزیکی و امنیتی گرفته میشود.در ضمن نیاز به </w:t>
       </w:r>
       <w:r>
         <w:rPr>
@@ -13465,7 +13666,6 @@
           <w:rFonts w:cs="B Nazanin" w:hint="cs"/>
           <w:rtl/>
         </w:rPr>
-        <w:lastRenderedPageBreak/>
         <w:t>امنیت و سطح دسترسی</w:t>
       </w:r>
     </w:p>
@@ -13474,7 +13674,7 @@
         <w:bidi/>
         <w:jc w:val="both"/>
         <w:rPr>
-          <w:rFonts w:asciiTheme="majorBidi" w:eastAsia="Times New Roman" w:hAnsiTheme="majorBidi" w:cs="B Nazanin" w:hint="cs"/>
+          <w:rFonts w:asciiTheme="majorBidi" w:eastAsia="Times New Roman" w:hAnsiTheme="majorBidi" w:cs="B Nazanin"/>
           <w:sz w:val="28"/>
           <w:szCs w:val="28"/>
           <w:rtl/>
@@ -13624,18 +13824,213 @@
         <w:spacing w:before="0" w:line="240" w:lineRule="auto"/>
         <w:jc w:val="both"/>
         <w:rPr>
-          <w:rFonts w:eastAsia="Times New Roman" w:cs="B Nazanin"/>
-          <w:rtl/>
-          <w:lang w:bidi="fa-IR"/>
-        </w:rPr>
-      </w:pPr>
-      <w:r>
-        <w:rPr>
           <w:rFonts w:cs="B Nazanin" w:hint="cs"/>
           <w:rtl/>
           <w:lang w:bidi="fa-IR"/>
         </w:rPr>
+      </w:pPr>
+      <w:r>
+        <w:rPr>
+          <w:rFonts w:cs="B Nazanin" w:hint="cs"/>
+          <w:rtl/>
+          <w:lang w:bidi="fa-IR"/>
+        </w:rPr>
         <w:t>مکانیزم کلی کنترل نرم افزار</w:t>
+      </w:r>
+    </w:p>
+    <w:p>
+      <w:pPr>
+        <w:bidi/>
+        <w:rPr>
+          <w:rFonts w:cs="B Nazanin" w:hint="cs"/>
+          <w:sz w:val="28"/>
+          <w:szCs w:val="28"/>
+          <w:rtl/>
+          <w:lang w:bidi="fa-IR"/>
+        </w:rPr>
+      </w:pPr>
+      <w:r>
+        <w:rPr>
+          <w:rFonts w:cs="B Nazanin" w:hint="cs"/>
+          <w:sz w:val="28"/>
+          <w:szCs w:val="28"/>
+          <w:rtl/>
+          <w:lang w:bidi="fa-IR"/>
+        </w:rPr>
+        <w:t xml:space="preserve">کنترل به وسیله کلاس </w:t>
+      </w:r>
+      <w:r>
+        <w:rPr>
+          <w:rFonts w:cs="B Nazanin"/>
+          <w:sz w:val="28"/>
+          <w:szCs w:val="28"/>
+          <w:lang w:bidi="fa-IR"/>
+        </w:rPr>
+        <w:t xml:space="preserve"> Controller</w:t>
+      </w:r>
+      <w:r>
+        <w:rPr>
+          <w:rFonts w:cs="B Nazanin" w:hint="cs"/>
+          <w:sz w:val="28"/>
+          <w:szCs w:val="28"/>
+          <w:rtl/>
+          <w:lang w:bidi="fa-IR"/>
+        </w:rPr>
+        <w:t xml:space="preserve"> و کلاس </w:t>
+      </w:r>
+      <w:proofErr w:type="spellStart"/>
+      <w:r>
+        <w:rPr>
+          <w:rFonts w:cs="B Nazanin"/>
+          <w:sz w:val="28"/>
+          <w:szCs w:val="28"/>
+          <w:lang w:bidi="fa-IR"/>
+        </w:rPr>
+        <w:t>SiteController</w:t>
+      </w:r>
+      <w:proofErr w:type="spellEnd"/>
+      <w:r>
+        <w:rPr>
+          <w:rFonts w:cs="B Nazanin" w:hint="cs"/>
+          <w:sz w:val="28"/>
+          <w:szCs w:val="28"/>
+          <w:rtl/>
+          <w:lang w:bidi="fa-IR"/>
+        </w:rPr>
+        <w:t xml:space="preserve"> انجام می گیرد.</w:t>
+      </w:r>
+      <w:r>
+        <w:rPr>
+          <w:rFonts w:cs="B Nazanin" w:hint="cs"/>
+          <w:sz w:val="28"/>
+          <w:szCs w:val="28"/>
+          <w:rtl/>
+          <w:lang w:bidi="fa-IR"/>
+        </w:rPr>
+        <w:t>کلاس</w:t>
+      </w:r>
+      <w:r>
+        <w:rPr>
+          <w:rFonts w:cs="B Nazanin"/>
+          <w:sz w:val="28"/>
+          <w:szCs w:val="28"/>
+          <w:lang w:bidi="fa-IR"/>
+        </w:rPr>
+        <w:t xml:space="preserve"> Controller</w:t>
+      </w:r>
+      <w:r>
+        <w:rPr>
+          <w:rFonts w:cs="B Nazanin" w:hint="cs"/>
+          <w:sz w:val="28"/>
+          <w:szCs w:val="28"/>
+          <w:rtl/>
+          <w:lang w:bidi="fa-IR"/>
+        </w:rPr>
+        <w:t xml:space="preserve"> </w:t>
+      </w:r>
+      <w:r>
+        <w:rPr>
+          <w:rFonts w:cs="B Nazanin" w:hint="cs"/>
+          <w:sz w:val="28"/>
+          <w:szCs w:val="28"/>
+          <w:rtl/>
+          <w:lang w:bidi="fa-IR"/>
+        </w:rPr>
+        <w:t xml:space="preserve">فرزند </w:t>
+      </w:r>
+      <w:bookmarkStart w:id="2" w:name="_GoBack"/>
+      <w:bookmarkEnd w:id="2"/>
+      <w:r>
+        <w:rPr>
+          <w:rFonts w:cs="B Nazanin" w:hint="cs"/>
+          <w:sz w:val="28"/>
+          <w:szCs w:val="28"/>
+          <w:rtl/>
+          <w:lang w:bidi="fa-IR"/>
+        </w:rPr>
+        <w:t xml:space="preserve">کلاس </w:t>
+      </w:r>
+      <w:proofErr w:type="spellStart"/>
+      <w:r>
+        <w:rPr>
+          <w:rFonts w:cs="B Nazanin"/>
+          <w:sz w:val="28"/>
+          <w:szCs w:val="28"/>
+          <w:lang w:bidi="fa-IR"/>
+        </w:rPr>
+        <w:t>CController</w:t>
+      </w:r>
+      <w:proofErr w:type="spellEnd"/>
+      <w:r>
+        <w:rPr>
+          <w:rFonts w:cs="B Nazanin" w:hint="cs"/>
+          <w:sz w:val="28"/>
+          <w:szCs w:val="28"/>
+          <w:rtl/>
+          <w:lang w:bidi="fa-IR"/>
+        </w:rPr>
+        <w:t xml:space="preserve"> از کلاس های فریم ورک </w:t>
+      </w:r>
+      <w:proofErr w:type="spellStart"/>
+      <w:r>
+        <w:rPr>
+          <w:rFonts w:cs="B Nazanin"/>
+          <w:sz w:val="28"/>
+          <w:szCs w:val="28"/>
+          <w:lang w:bidi="fa-IR"/>
+        </w:rPr>
+        <w:t>Yii</w:t>
+      </w:r>
+      <w:proofErr w:type="spellEnd"/>
+      <w:r>
+        <w:rPr>
+          <w:rFonts w:cs="B Nazanin" w:hint="cs"/>
+          <w:sz w:val="28"/>
+          <w:szCs w:val="28"/>
+          <w:rtl/>
+          <w:lang w:bidi="fa-IR"/>
+        </w:rPr>
+        <w:t xml:space="preserve"> می باشد. کلاس </w:t>
+      </w:r>
+      <w:proofErr w:type="spellStart"/>
+      <w:r>
+        <w:rPr>
+          <w:rFonts w:cs="B Nazanin"/>
+          <w:sz w:val="28"/>
+          <w:szCs w:val="28"/>
+          <w:lang w:bidi="fa-IR"/>
+        </w:rPr>
+        <w:t>SiteController</w:t>
+      </w:r>
+      <w:proofErr w:type="spellEnd"/>
+      <w:r>
+        <w:rPr>
+          <w:rFonts w:cs="B Nazanin" w:hint="cs"/>
+          <w:sz w:val="28"/>
+          <w:szCs w:val="28"/>
+          <w:rtl/>
+          <w:lang w:bidi="fa-IR"/>
+        </w:rPr>
+        <w:t xml:space="preserve"> نیز فرزند کلاس </w:t>
+      </w:r>
+      <w:r>
+        <w:rPr>
+          <w:rFonts w:cs="B Nazanin"/>
+          <w:sz w:val="28"/>
+          <w:szCs w:val="28"/>
+          <w:lang w:bidi="fa-IR"/>
+        </w:rPr>
+        <w:t xml:space="preserve">Controller </w:t>
+      </w:r>
+      <w:r>
+        <w:rPr>
+          <w:rFonts w:cs="B Nazanin" w:hint="cs"/>
+          <w:sz w:val="28"/>
+          <w:szCs w:val="28"/>
+          <w:rtl/>
+          <w:lang w:bidi="fa-IR"/>
+        </w:rPr>
+        <w:t xml:space="preserve"> است.</w:t>
       </w:r>
     </w:p>
     <w:p>
@@ -13791,7 +14186,18 @@
           <w:rtl/>
           <w:lang w:bidi="fa-IR"/>
         </w:rPr>
-        <w:t xml:space="preserve"> پیاده‌سازی شده است.طبیعتا فریم‌ورک خطای سیستمی را که مربوط به قسمت نرم‌افزاری سیستم باشد را تحت پوشش قرار میدهد.ار خطای سیستمی که مربوط به سخت‌افزار باشد،رفع آن توسط سیستم‌عامل موجود بر روی سرور انجام میشود.اکثر خطاهای سیستمی که مربوط به سخت‌افزار میباشد به یک خطای کشنده تبدیل میشود.</w:t>
+        <w:t xml:space="preserve"> پیاده‌سازی شده است.طبیعتا فریم‌ورک خطای سیستمی را که مربوط به قسمت نرم‌افزاری سیستم باشد را تحت پوشش قرار میدهد.ار خطای سیستمی که مربوط به سخت‌افزار باشد،رفع آن توسط </w:t>
+      </w:r>
+      <w:r>
+        <w:rPr>
+          <w:rFonts w:asciiTheme="majorBidi" w:eastAsia="Times New Roman" w:hAnsiTheme="majorBidi" w:cs="B Nazanin" w:hint="cs"/>
+          <w:sz w:val="28"/>
+          <w:szCs w:val="28"/>
+          <w:rtl/>
+          <w:lang w:bidi="fa-IR"/>
+        </w:rPr>
+        <w:lastRenderedPageBreak/>
+        <w:t>سیستم‌عامل موجود بر روی سرور انجام میشود.اکثر خطاهای سیستمی که مربوط به سخت‌افزار میباشد به یک خطای کشنده تبدیل میشود.</w:t>
       </w:r>
     </w:p>
     <w:p>
@@ -13855,7 +14261,6 @@
           <w:rtl/>
           <w:lang w:bidi="fa-IR"/>
         </w:rPr>
-        <w:lastRenderedPageBreak/>
         <w:t>فهرست سرویس های زیرسیستم ها</w:t>
       </w:r>
     </w:p>
@@ -13907,6 +14312,82 @@
       <w:pPr>
         <w:bidi/>
         <w:rPr>
+          <w:rFonts w:ascii="Times New Roman" w:eastAsia="Times New Roman" w:hAnsi="Times New Roman" w:cs="B Nazanin" w:hint="cs"/>
+          <w:sz w:val="28"/>
+          <w:szCs w:val="28"/>
+          <w:rtl/>
+          <w:lang w:bidi="fa-IR"/>
+        </w:rPr>
+      </w:pPr>
+      <w:r>
+        <w:rPr>
+          <w:rFonts w:ascii="Times New Roman" w:eastAsia="Times New Roman" w:hAnsi="Times New Roman" w:cs="B Nazanin" w:hint="cs"/>
+          <w:sz w:val="28"/>
+          <w:szCs w:val="28"/>
+          <w:rtl/>
+          <w:lang w:bidi="fa-IR"/>
+        </w:rPr>
+        <w:t>ثبت‌نام:ایجاد حساب کاربری برای مسئولین فرهنگی مساجد</w:t>
+      </w:r>
+    </w:p>
+    <w:p>
+      <w:pPr>
+        <w:bidi/>
+        <w:rPr>
+          <w:rFonts w:ascii="Times New Roman" w:eastAsia="Times New Roman" w:hAnsi="Times New Roman" w:cs="B Nazanin" w:hint="cs"/>
+          <w:sz w:val="28"/>
+          <w:szCs w:val="28"/>
+          <w:rtl/>
+          <w:lang w:bidi="fa-IR"/>
+        </w:rPr>
+      </w:pPr>
+      <w:r>
+        <w:rPr>
+          <w:rFonts w:ascii="Times New Roman" w:eastAsia="Times New Roman" w:hAnsi="Times New Roman" w:cs="B Nazanin" w:hint="cs"/>
+          <w:sz w:val="28"/>
+          <w:szCs w:val="28"/>
+          <w:rtl/>
+          <w:lang w:bidi="fa-IR"/>
+        </w:rPr>
+        <w:t>ثبت نام مسئول مدرسه، والدین و دانش آموزان توسط مسئول فرهنگی مسجد</w:t>
+      </w:r>
+    </w:p>
+    <w:p>
+      <w:pPr>
+        <w:bidi/>
+        <w:rPr>
+          <w:rFonts w:ascii="Times New Roman" w:eastAsia="Times New Roman" w:hAnsi="Times New Roman" w:cs="B Nazanin" w:hint="cs"/>
+          <w:sz w:val="28"/>
+          <w:szCs w:val="28"/>
+          <w:rtl/>
+          <w:lang w:bidi="fa-IR"/>
+        </w:rPr>
+      </w:pPr>
+      <w:r>
+        <w:rPr>
+          <w:rFonts w:ascii="Times New Roman" w:eastAsia="Times New Roman" w:hAnsi="Times New Roman" w:cs="B Nazanin" w:hint="cs"/>
+          <w:sz w:val="28"/>
+          <w:szCs w:val="28"/>
+          <w:rtl/>
+          <w:lang w:bidi="fa-IR"/>
+        </w:rPr>
+        <w:t>مشاهده مشخصات</w:t>
+      </w:r>
+      <w:r>
+        <w:rPr>
+          <w:rFonts w:ascii="Times New Roman" w:eastAsia="Times New Roman" w:hAnsi="Times New Roman" w:cs="B Nazanin" w:hint="cs"/>
+          <w:sz w:val="28"/>
+          <w:szCs w:val="28"/>
+          <w:rtl/>
+          <w:lang w:bidi="fa-IR"/>
+        </w:rPr>
+        <w:t xml:space="preserve"> هر کاربر توسط خود وی</w:t>
+      </w:r>
+    </w:p>
+    <w:p>
+      <w:pPr>
+        <w:bidi/>
+        <w:rPr>
           <w:rFonts w:ascii="Times New Roman" w:eastAsia="Times New Roman" w:hAnsi="Times New Roman" w:cs="B Nazanin"/>
           <w:sz w:val="28"/>
           <w:szCs w:val="28"/>
@@ -13914,16 +14395,6 @@
           <w:lang w:bidi="fa-IR"/>
         </w:rPr>
       </w:pPr>
-      <w:r>
-        <w:rPr>
-          <w:rFonts w:ascii="Times New Roman" w:eastAsia="Times New Roman" w:hAnsi="Times New Roman" w:cs="B Nazanin" w:hint="cs"/>
-          <w:sz w:val="28"/>
-          <w:szCs w:val="28"/>
-          <w:rtl/>
-          <w:lang w:bidi="fa-IR"/>
-        </w:rPr>
-        <w:t>ثبت‌نام:ایجاد حساب کاربری برای مسئولین فرهنگی مساجد</w:t>
-      </w:r>
     </w:p>
     <w:p>
       <w:pPr>
@@ -14424,7 +14895,6 @@
     <w:lvl w:ilvl="0">
       <w:start w:val="1"/>
       <w:numFmt w:val="decimal"/>
-      <w:pStyle w:val="Heading1"/>
       <w:lvlText w:val="%1"/>
       <w:lvlJc w:val="left"/>
       <w:pPr>
@@ -14434,7 +14904,6 @@
     <w:lvl w:ilvl="1">
       <w:start w:val="1"/>
       <w:numFmt w:val="decimal"/>
-      <w:pStyle w:val="Heading2"/>
       <w:lvlText w:val="%1.%2"/>
       <w:lvlJc w:val="left"/>
       <w:pPr>
@@ -14444,7 +14913,6 @@
     <w:lvl w:ilvl="2">
       <w:start w:val="1"/>
       <w:numFmt w:val="decimal"/>
-      <w:pStyle w:val="Heading3"/>
       <w:lvlText w:val="%1.%2.%3"/>
       <w:lvlJc w:val="left"/>
       <w:pPr>
@@ -14454,7 +14922,6 @@
     <w:lvl w:ilvl="3">
       <w:start w:val="1"/>
       <w:numFmt w:val="decimal"/>
-      <w:pStyle w:val="Heading4"/>
       <w:lvlText w:val="%1.%2.%3.%4"/>
       <w:lvlJc w:val="left"/>
       <w:pPr>
@@ -14464,7 +14931,6 @@
     <w:lvl w:ilvl="4">
       <w:start w:val="1"/>
       <w:numFmt w:val="decimal"/>
-      <w:pStyle w:val="Heading5"/>
       <w:lvlText w:val="%1.%2.%3.%4.%5"/>
       <w:lvlJc w:val="left"/>
       <w:pPr>
@@ -14474,7 +14940,6 @@
     <w:lvl w:ilvl="5">
       <w:start w:val="1"/>
       <w:numFmt w:val="decimal"/>
-      <w:pStyle w:val="Heading6"/>
       <w:lvlText w:val="%1.%2.%3.%4.%5.%6"/>
       <w:lvlJc w:val="left"/>
       <w:pPr>
@@ -14484,7 +14949,6 @@
     <w:lvl w:ilvl="6">
       <w:start w:val="1"/>
       <w:numFmt w:val="decimal"/>
-      <w:pStyle w:val="Heading7"/>
       <w:lvlText w:val="%1.%2.%3.%4.%5.%6.%7"/>
       <w:lvlJc w:val="left"/>
       <w:pPr>
@@ -14494,7 +14958,6 @@
     <w:lvl w:ilvl="7">
       <w:start w:val="1"/>
       <w:numFmt w:val="decimal"/>
-      <w:pStyle w:val="Heading8"/>
       <w:lvlText w:val="%1.%2.%3.%4.%5.%6.%7.%8"/>
       <w:lvlJc w:val="left"/>
       <w:pPr>
@@ -14504,7 +14967,6 @@
     <w:lvl w:ilvl="8">
       <w:start w:val="1"/>
       <w:numFmt w:val="decimal"/>
-      <w:pStyle w:val="Heading9"/>
       <w:lvlText w:val="%1.%2.%3.%4.%5.%6.%7.%8.%9"/>
       <w:lvlJc w:val="left"/>
       <w:pPr>

</xml_diff>